<commit_message>
forgot to add the files
</commit_message>
<xml_diff>
--- a/docs/Danielle-Frappier-Resume-2025.docx
+++ b/docs/Danielle-Frappier-Resume-2025.docx
@@ -50,7 +50,7 @@
       <w:tr>
         <w:trPr>
           <w:cantSplit w:val="0"/>
-          <w:trHeight w:val="1600" w:hRule="atLeast"/>
+          <w:trHeight w:val="2790" w:hRule="atLeast"/>
           <w:tblHeader w:val="0"/>
         </w:trPr>
         <w:tc>
@@ -147,7 +147,12 @@
                 <w:color w:val="434343"/>
                 <w:rtl w:val="0"/>
               </w:rPr>
-              <w:t xml:space="preserve">I love to create beautiful web applications and user experiences. I have successfully helped organizations deploy scalable design systems, web applications and CMS driven websites that improve SEO, lead generation and online presence.</w:t>
+              <w:t xml:space="preserve">Senior Frontend Engineer with 4+ years specializing in scalable design systems and component libraries. Expert in React, TypeScript, and modern JavaScript frameworks with a proven track record of building accessible, reusable UI components that serve engineering teams at enterprise scale.</w:t>
+            </w:r>
+            <w:r>
+              <w:rPr>
+                <w:rtl w:val="0"/>
+              </w:rPr>
             </w:r>
           </w:p>
         </w:tc>
@@ -1876,7 +1881,25 @@
                 <w:szCs w:val="16"/>
                 <w:rtl w:val="0"/>
               </w:rPr>
-              <w:t xml:space="preserve">TypeScript, SolidJS, ReactJS Styled Components, Jest, Playwright, Storybook Testing, React Testing Library, AngularJS</w:t>
+              <w:t xml:space="preserve">TypeScript, SolidJS, ReactJS,  AngularJS,  Styled Components, Linaria</w:t>
+              <w:br w:type="textWrapping"/>
+              <w:br w:type="textWrapping"/>
+            </w:r>
+            <w:r>
+              <w:rPr>
+                <w:b w:val="1"/>
+                <w:rtl w:val="0"/>
+              </w:rPr>
+              <w:t xml:space="preserve">JavaScript </w:t>
+              <w:br w:type="textWrapping"/>
+            </w:r>
+            <w:r>
+              <w:rPr>
+                <w:sz w:val="16"/>
+                <w:szCs w:val="16"/>
+                <w:rtl w:val="0"/>
+              </w:rPr>
+              <w:t xml:space="preserve">Jest, Playwright, Storybook Testing, React Testing Library</w:t>
             </w:r>
             <w:r>
               <w:rPr>
@@ -1957,6 +1980,12 @@
             </w:r>
             <w:r>
               <w:rPr>
+                <w:rtl w:val="0"/>
+              </w:rPr>
+              <w:t xml:space="preserve">Vite, </w:t>
+            </w:r>
+            <w:r>
+              <w:rPr>
                 <w:sz w:val="16"/>
                 <w:szCs w:val="16"/>
                 <w:rtl w:val="0"/>
@@ -2051,6 +2080,9 @@
                 <w:color w:val="f62459"/>
                 <w:rtl w:val="0"/>
               </w:rPr>
+              <w:br w:type="textWrapping"/>
+              <w:br w:type="textWrapping"/>
+              <w:br w:type="textWrapping"/>
               <w:t xml:space="preserve">WHAT I DO OUTSIDE OF WORK</w:t>
             </w:r>
           </w:p>

</xml_diff>

<commit_message>
updated resume and added ski project
</commit_message>
<xml_diff>
--- a/docs/Danielle-Frappier-Resume-2025.docx
+++ b/docs/Danielle-Frappier-Resume-2025.docx
@@ -852,7 +852,7 @@
                 <w:sz w:val="20"/>
                 <w:szCs w:val="20"/>
               </w:rPr>
-              <w:t>11/2022</w:t>
+              <w:t>09/2025</w:t>
             </w:r>
             <w:r>
               <w:rPr>
@@ -890,7 +890,7 @@
                 <w:sz w:val="20"/>
                 <w:szCs w:val="20"/>
               </w:rPr>
-              <w:t>08/2025</w:t>
+              <w:t>Current</w:t>
             </w:r>
           </w:p>
         </w:tc>
@@ -939,7 +939,7 @@
                 <w:sz w:val="20"/>
                 <w:szCs w:val="20"/>
               </w:rPr>
-              <w:t>Senior Design Systems Engineer</w:t>
+              <w:t>UI Engineer</w:t>
             </w:r>
             <w:r>
               <w:rPr>
@@ -981,7 +981,7 @@
                 <w:sz w:val="20"/>
                 <w:szCs w:val="20"/>
               </w:rPr>
-              <w:t>Medallia</w:t>
+              <w:t>GetInsured</w:t>
             </w:r>
             <w:r>
               <w:rPr>
@@ -1031,7 +1031,7 @@
                 <w:bdr w:val="none" w:sz="0" w:space="0" w:color="auto"/>
                 <w:vertAlign w:val="baseline"/>
               </w:rPr>
-              <w:t>Developed and maintained Solid Survey Design System with SolidJS, Vite, and Storybook to create reusable, accessible UI components for Medallia's survey platform.</w:t>
+              <w:t>Maintained and enhanced existing UI components for design system team.</w:t>
             </w:r>
           </w:p>
           <w:p>
@@ -1067,7 +1067,7 @@
                 <w:bdr w:val="none" w:sz="0" w:space="0" w:color="auto"/>
                 <w:vertAlign w:val="baseline"/>
               </w:rPr>
-              <w:t>Enhanced Alchemy Design System using React.js, TypeScript, and Styled Components by developing new components and resolving critical accessibility issues.</w:t>
+              <w:t>Resolved CSS, layout, and accessibility issues across multiple applications to ensure consistency.</w:t>
             </w:r>
           </w:p>
           <w:p>
@@ -1103,7 +1103,7 @@
                 <w:bdr w:val="none" w:sz="0" w:space="0" w:color="auto"/>
                 <w:vertAlign w:val="baseline"/>
               </w:rPr>
-              <w:t>Collaborated with UX designers, product managers, and frontend engineers to ensure consistent design patterns and maximize component reusability.</w:t>
+              <w:t>Collaborated with designers and developers to identify frontend bugs and enhance user interface performance.</w:t>
             </w:r>
           </w:p>
           <w:p>
@@ -1139,43 +1139,7 @@
                 <w:bdr w:val="none" w:sz="0" w:space="0" w:color="auto"/>
                 <w:vertAlign w:val="baseline"/>
               </w:rPr>
-              <w:t>Authored comprehensive documentation for component libraries to improve onboarding and adoption rates among engineering teams.</w:t>
-            </w:r>
-          </w:p>
-          <w:p>
-            <w:pPr>
-              <w:pStyle w:val="ulli"/>
-              <w:numPr>
-                <w:ilvl w:val="0"/>
-                <w:numId w:val="3"/>
-              </w:numPr>
-              <w:spacing w:after="0" w:line="320" w:lineRule="atLeast"/>
-              <w:ind w:left="640" w:right="0" w:hanging="252"/>
-              <w:rPr>
-                <w:rStyle w:val="span"/>
-                <w:rFonts w:ascii="Century Gothic" w:eastAsia="Century Gothic" w:hAnsi="Century Gothic" w:cs="Century Gothic"/>
-                <w:b w:val="0"/>
-                <w:bCs w:val="0"/>
-                <w:color w:val="333333"/>
-                <w:sz w:val="20"/>
-                <w:szCs w:val="20"/>
-                <w:bdr w:val="none" w:sz="0" w:space="0" w:color="auto"/>
-                <w:vertAlign w:val="baseline"/>
-              </w:rPr>
-            </w:pPr>
-            <w:r>
-              <w:rPr>
-                <w:rStyle w:val="span"/>
-                <w:rFonts w:ascii="Century Gothic" w:eastAsia="Century Gothic" w:hAnsi="Century Gothic" w:cs="Century Gothic"/>
-                <w:b w:val="0"/>
-                <w:bCs w:val="0"/>
-                <w:color w:val="333333"/>
-                <w:sz w:val="20"/>
-                <w:szCs w:val="20"/>
-                <w:bdr w:val="none" w:sz="0" w:space="0" w:color="auto"/>
-                <w:vertAlign w:val="baseline"/>
-              </w:rPr>
-              <w:t>Implemented automated testing strategies with Jest, Storybook, and Playwright to ensure component stability and accessibility compliance (WCAG 2.0).</w:t>
+              <w:t>Refactored legacy styles to improve codebase stability and optimize frontend implementation.</w:t>
             </w:r>
           </w:p>
         </w:tc>
@@ -1269,7 +1233,7 @@
                 <w:sz w:val="20"/>
                 <w:szCs w:val="20"/>
               </w:rPr>
-              <w:t>09/2021</w:t>
+              <w:t>11/2022</w:t>
             </w:r>
             <w:r>
               <w:rPr>
@@ -1307,7 +1271,7 @@
                 <w:sz w:val="20"/>
                 <w:szCs w:val="20"/>
               </w:rPr>
-              <w:t>11/2022</w:t>
+              <w:t>08/2025</w:t>
             </w:r>
           </w:p>
         </w:tc>
@@ -1398,7 +1362,7 @@
                 <w:sz w:val="20"/>
                 <w:szCs w:val="20"/>
               </w:rPr>
-              <w:t>Monster</w:t>
+              <w:t>Medallia</w:t>
             </w:r>
             <w:r>
               <w:rPr>
@@ -1448,7 +1412,7 @@
                 <w:bdr w:val="none" w:sz="0" w:space="0" w:color="auto"/>
                 <w:vertAlign w:val="baseline"/>
               </w:rPr>
-              <w:t>Led Randstad Brand Design System team, mentoring junior frontend developers and establishing coding standards and architectural best practices</w:t>
+              <w:t>Developed and maintained Solid Survey Design System with SolidJS, Vite, and Storybook to create reusable, accessible UI components for Medallia's survey platform.</w:t>
             </w:r>
           </w:p>
           <w:p>
@@ -1484,7 +1448,7 @@
                 <w:bdr w:val="none" w:sz="0" w:space="0" w:color="auto"/>
                 <w:vertAlign w:val="baseline"/>
               </w:rPr>
-              <w:t>Built comprehensive React component library using TypeScript and Styled Components with full Jest and React Testing Library test coverage</w:t>
+              <w:t>Enhanced Alchemy Design System using React.js, TypeScript, and Styled Components by developing new components and resolving critical accessibility issues.</w:t>
             </w:r>
           </w:p>
           <w:p>
@@ -1520,7 +1484,7 @@
                 <w:bdr w:val="none" w:sz="0" w:space="0" w:color="auto"/>
                 <w:vertAlign w:val="baseline"/>
               </w:rPr>
-              <w:t>Documented all components in Storybook for improved developer experience and design system adoption</w:t>
+              <w:t>Collaborated with UX designers, product managers, and frontend engineers to ensure consistent design patterns and maximize component reusability.</w:t>
             </w:r>
           </w:p>
           <w:p>
@@ -1556,7 +1520,43 @@
                 <w:bdr w:val="none" w:sz="0" w:space="0" w:color="auto"/>
                 <w:vertAlign w:val="baseline"/>
               </w:rPr>
-              <w:t>Provided technical support for monster.com homepage built with Gatsby static site generator</w:t>
+              <w:t>Authored comprehensive documentation for component libraries to improve onboarding and adoption rates among engineering teams.</w:t>
+            </w:r>
+          </w:p>
+          <w:p>
+            <w:pPr>
+              <w:pStyle w:val="ulli"/>
+              <w:numPr>
+                <w:ilvl w:val="0"/>
+                <w:numId w:val="4"/>
+              </w:numPr>
+              <w:spacing w:after="0" w:line="320" w:lineRule="atLeast"/>
+              <w:ind w:left="640" w:right="0" w:hanging="252"/>
+              <w:rPr>
+                <w:rStyle w:val="span"/>
+                <w:rFonts w:ascii="Century Gothic" w:eastAsia="Century Gothic" w:hAnsi="Century Gothic" w:cs="Century Gothic"/>
+                <w:b w:val="0"/>
+                <w:bCs w:val="0"/>
+                <w:color w:val="333333"/>
+                <w:sz w:val="20"/>
+                <w:szCs w:val="20"/>
+                <w:bdr w:val="none" w:sz="0" w:space="0" w:color="auto"/>
+                <w:vertAlign w:val="baseline"/>
+              </w:rPr>
+            </w:pPr>
+            <w:r>
+              <w:rPr>
+                <w:rStyle w:val="span"/>
+                <w:rFonts w:ascii="Century Gothic" w:eastAsia="Century Gothic" w:hAnsi="Century Gothic" w:cs="Century Gothic"/>
+                <w:b w:val="0"/>
+                <w:bCs w:val="0"/>
+                <w:color w:val="333333"/>
+                <w:sz w:val="20"/>
+                <w:szCs w:val="20"/>
+                <w:bdr w:val="none" w:sz="0" w:space="0" w:color="auto"/>
+                <w:vertAlign w:val="baseline"/>
+              </w:rPr>
+              <w:t>Implemented automated testing strategies with Jest, Storybook, and Playwright to ensure component stability and accessibility compliance (WCAG 2.0).</w:t>
             </w:r>
           </w:p>
         </w:tc>
@@ -1650,7 +1650,7 @@
                 <w:sz w:val="20"/>
                 <w:szCs w:val="20"/>
               </w:rPr>
-              <w:t>01/2019</w:t>
+              <w:t>09/2021</w:t>
             </w:r>
             <w:r>
               <w:rPr>
@@ -1688,7 +1688,7 @@
                 <w:sz w:val="20"/>
                 <w:szCs w:val="20"/>
               </w:rPr>
-              <w:t>09/2021</w:t>
+              <w:t>11/2022</w:t>
             </w:r>
           </w:p>
         </w:tc>
@@ -1737,7 +1737,7 @@
                 <w:sz w:val="20"/>
                 <w:szCs w:val="20"/>
               </w:rPr>
-              <w:t>Frontend Engineer</w:t>
+              <w:t>Senior Design Systems Engineer</w:t>
             </w:r>
             <w:r>
               <w:rPr>
@@ -1779,7 +1779,7 @@
                 <w:sz w:val="20"/>
                 <w:szCs w:val="20"/>
               </w:rPr>
-              <w:t>John Hancock</w:t>
+              <w:t>Monster</w:t>
             </w:r>
             <w:r>
               <w:rPr>
@@ -1829,7 +1829,7 @@
                 <w:bdr w:val="none" w:sz="0" w:space="0" w:color="auto"/>
                 <w:vertAlign w:val="baseline"/>
               </w:rPr>
-              <w:t>Developed responsive web applications using AngularJS and ReactJS for Sales, Marketing, and Education departments.</w:t>
+              <w:t>Led Randstad Brand Design System team, mentoring junior frontend developers and establishing coding standards and architectural best practices</w:t>
             </w:r>
           </w:p>
           <w:p>
@@ -1865,7 +1865,7 @@
                 <w:bdr w:val="none" w:sz="0" w:space="0" w:color="auto"/>
                 <w:vertAlign w:val="baseline"/>
               </w:rPr>
-              <w:t>Implemented forward-thinking features while maintaining legacy codebases with modern JavaScript practices.</w:t>
+              <w:t>Built comprehensive React component library using TypeScript and Styled Components with full Jest and React Testing Library test coverage</w:t>
             </w:r>
           </w:p>
           <w:p>
@@ -1901,7 +1901,7 @@
                 <w:bdr w:val="none" w:sz="0" w:space="0" w:color="auto"/>
                 <w:vertAlign w:val="baseline"/>
               </w:rPr>
-              <w:t>Managed comprehensive quality assurance processes and release cycles for all assigned web applications.</w:t>
+              <w:t>Documented all components in Storybook for improved developer experience and design system adoption</w:t>
             </w:r>
           </w:p>
           <w:p>
@@ -1937,7 +1937,7 @@
                 <w:bdr w:val="none" w:sz="0" w:space="0" w:color="auto"/>
                 <w:vertAlign w:val="baseline"/>
               </w:rPr>
-              <w:t>Served as sole developer for multiple web applications focused on client onboarding and user acquisition.</w:t>
+              <w:t>Provided technical support for monster.com homepage built with Gatsby static site generator</w:t>
             </w:r>
           </w:p>
         </w:tc>
@@ -2031,7 +2031,7 @@
                 <w:sz w:val="20"/>
                 <w:szCs w:val="20"/>
               </w:rPr>
-              <w:t>11/2017</w:t>
+              <w:t>01/2019</w:t>
             </w:r>
             <w:r>
               <w:rPr>
@@ -2069,7 +2069,7 @@
                 <w:sz w:val="20"/>
                 <w:szCs w:val="20"/>
               </w:rPr>
-              <w:t>01/2019</w:t>
+              <w:t>09/2021</w:t>
             </w:r>
           </w:p>
         </w:tc>
@@ -2118,7 +2118,7 @@
                 <w:sz w:val="20"/>
                 <w:szCs w:val="20"/>
               </w:rPr>
-              <w:t>Frontend Developer</w:t>
+              <w:t>Frontend Engineer</w:t>
             </w:r>
             <w:r>
               <w:rPr>
@@ -2160,7 +2160,7 @@
                 <w:sz w:val="20"/>
                 <w:szCs w:val="20"/>
               </w:rPr>
-              <w:t>Applause</w:t>
+              <w:t>John Hancock</w:t>
             </w:r>
             <w:r>
               <w:rPr>
@@ -2210,7 +2210,7 @@
                 <w:bdr w:val="none" w:sz="0" w:space="0" w:color="auto"/>
                 <w:vertAlign w:val="baseline"/>
               </w:rPr>
-              <w:t>Led migration of applause.com from Contentful and Middleman architecture to CraftCMS platform.</w:t>
+              <w:t>Developed responsive web applications using AngularJS and ReactJS for Sales, Marketing, and Education departments.</w:t>
             </w:r>
           </w:p>
           <w:p>
@@ -2246,7 +2246,7 @@
                 <w:bdr w:val="none" w:sz="0" w:space="0" w:color="auto"/>
                 <w:vertAlign w:val="baseline"/>
               </w:rPr>
-              <w:t>Conducted accessibility audit, implementing WCAG 2.0 compliance improvements across website.</w:t>
+              <w:t>Implemented forward-thinking features while maintaining legacy codebases with modern JavaScript practices.</w:t>
             </w:r>
           </w:p>
           <w:p>
@@ -2282,7 +2282,43 @@
                 <w:bdr w:val="none" w:sz="0" w:space="0" w:color="auto"/>
                 <w:vertAlign w:val="baseline"/>
               </w:rPr>
-              <w:t>Developed responsive landing pages and email templates using Marketo marketing automation platform.</w:t>
+              <w:t>Managed comprehensive quality assurance processes and release cycles for all assigned web applications.</w:t>
+            </w:r>
+          </w:p>
+          <w:p>
+            <w:pPr>
+              <w:pStyle w:val="ulli"/>
+              <w:numPr>
+                <w:ilvl w:val="0"/>
+                <w:numId w:val="6"/>
+              </w:numPr>
+              <w:spacing w:after="0" w:line="320" w:lineRule="atLeast"/>
+              <w:ind w:left="640" w:right="0" w:hanging="252"/>
+              <w:rPr>
+                <w:rStyle w:val="span"/>
+                <w:rFonts w:ascii="Century Gothic" w:eastAsia="Century Gothic" w:hAnsi="Century Gothic" w:cs="Century Gothic"/>
+                <w:b w:val="0"/>
+                <w:bCs w:val="0"/>
+                <w:color w:val="333333"/>
+                <w:sz w:val="20"/>
+                <w:szCs w:val="20"/>
+                <w:bdr w:val="none" w:sz="0" w:space="0" w:color="auto"/>
+                <w:vertAlign w:val="baseline"/>
+              </w:rPr>
+            </w:pPr>
+            <w:r>
+              <w:rPr>
+                <w:rStyle w:val="span"/>
+                <w:rFonts w:ascii="Century Gothic" w:eastAsia="Century Gothic" w:hAnsi="Century Gothic" w:cs="Century Gothic"/>
+                <w:b w:val="0"/>
+                <w:bCs w:val="0"/>
+                <w:color w:val="333333"/>
+                <w:sz w:val="20"/>
+                <w:szCs w:val="20"/>
+                <w:bdr w:val="none" w:sz="0" w:space="0" w:color="auto"/>
+                <w:vertAlign w:val="baseline"/>
+              </w:rPr>
+              <w:t>Served as sole developer for multiple web applications focused on client onboarding and user acquisition.</w:t>
             </w:r>
           </w:p>
         </w:tc>
@@ -2376,7 +2412,7 @@
                 <w:sz w:val="20"/>
                 <w:szCs w:val="20"/>
               </w:rPr>
-              <w:t>09/2017</w:t>
+              <w:t>11/2017</w:t>
             </w:r>
             <w:r>
               <w:rPr>
@@ -2414,7 +2450,7 @@
                 <w:sz w:val="20"/>
                 <w:szCs w:val="20"/>
               </w:rPr>
-              <w:t>11/2017</w:t>
+              <w:t>01/2019</w:t>
             </w:r>
           </w:p>
         </w:tc>
@@ -2463,7 +2499,7 @@
                 <w:sz w:val="20"/>
                 <w:szCs w:val="20"/>
               </w:rPr>
-              <w:t>UX Designer/Developer</w:t>
+              <w:t>Frontend Developer</w:t>
             </w:r>
             <w:r>
               <w:rPr>
@@ -2505,7 +2541,7 @@
                 <w:sz w:val="20"/>
                 <w:szCs w:val="20"/>
               </w:rPr>
-              <w:t>Aetna</w:t>
+              <w:t>Applause</w:t>
             </w:r>
             <w:r>
               <w:rPr>
@@ -2555,7 +2591,7 @@
                 <w:bdr w:val="none" w:sz="0" w:space="0" w:color="auto"/>
                 <w:vertAlign w:val="baseline"/>
               </w:rPr>
-              <w:t>Developed WCAG 2.0 compliant landing page and email templates to meet accessibility standards.</w:t>
+              <w:t>Led migration of applause.com from Contentful and Middleman architecture to CraftCMS platform.</w:t>
             </w:r>
           </w:p>
           <w:p>
@@ -2591,7 +2627,43 @@
                 <w:bdr w:val="none" w:sz="0" w:space="0" w:color="auto"/>
                 <w:vertAlign w:val="baseline"/>
               </w:rPr>
-              <w:t>Collaborated with UX design team to enhance user experience and implement frontend solutions.</w:t>
+              <w:t>Conducted accessibility audit, implementing WCAG 2.0 compliance improvements across website.</w:t>
+            </w:r>
+          </w:p>
+          <w:p>
+            <w:pPr>
+              <w:pStyle w:val="ulli"/>
+              <w:numPr>
+                <w:ilvl w:val="0"/>
+                <w:numId w:val="7"/>
+              </w:numPr>
+              <w:spacing w:after="0" w:line="320" w:lineRule="atLeast"/>
+              <w:ind w:left="640" w:right="0" w:hanging="252"/>
+              <w:rPr>
+                <w:rStyle w:val="span"/>
+                <w:rFonts w:ascii="Century Gothic" w:eastAsia="Century Gothic" w:hAnsi="Century Gothic" w:cs="Century Gothic"/>
+                <w:b w:val="0"/>
+                <w:bCs w:val="0"/>
+                <w:color w:val="333333"/>
+                <w:sz w:val="20"/>
+                <w:szCs w:val="20"/>
+                <w:bdr w:val="none" w:sz="0" w:space="0" w:color="auto"/>
+                <w:vertAlign w:val="baseline"/>
+              </w:rPr>
+            </w:pPr>
+            <w:r>
+              <w:rPr>
+                <w:rStyle w:val="span"/>
+                <w:rFonts w:ascii="Century Gothic" w:eastAsia="Century Gothic" w:hAnsi="Century Gothic" w:cs="Century Gothic"/>
+                <w:b w:val="0"/>
+                <w:bCs w:val="0"/>
+                <w:color w:val="333333"/>
+                <w:sz w:val="20"/>
+                <w:szCs w:val="20"/>
+                <w:bdr w:val="none" w:sz="0" w:space="0" w:color="auto"/>
+                <w:vertAlign w:val="baseline"/>
+              </w:rPr>
+              <w:t>Developed responsive landing pages and email templates using Marketo marketing automation platform.</w:t>
             </w:r>
           </w:p>
         </w:tc>
@@ -2685,7 +2757,7 @@
                 <w:sz w:val="20"/>
                 <w:szCs w:val="20"/>
               </w:rPr>
-              <w:t>10/2015</w:t>
+              <w:t>09/2017</w:t>
             </w:r>
             <w:r>
               <w:rPr>
@@ -2723,7 +2795,7 @@
                 <w:sz w:val="20"/>
                 <w:szCs w:val="20"/>
               </w:rPr>
-              <w:t>09/2017</w:t>
+              <w:t>11/2017</w:t>
             </w:r>
           </w:p>
         </w:tc>
@@ -2772,7 +2844,7 @@
                 <w:sz w:val="20"/>
                 <w:szCs w:val="20"/>
               </w:rPr>
-              <w:t>Senior Web Designer/Developer</w:t>
+              <w:t>UX Designer/Developer</w:t>
             </w:r>
             <w:r>
               <w:rPr>
@@ -2814,7 +2886,7 @@
                 <w:sz w:val="20"/>
                 <w:szCs w:val="20"/>
               </w:rPr>
-              <w:t>EH Media</w:t>
+              <w:t>Aetna</w:t>
             </w:r>
             <w:r>
               <w:rPr>
@@ -2864,7 +2936,7 @@
                 <w:bdr w:val="none" w:sz="0" w:space="0" w:color="auto"/>
                 <w:vertAlign w:val="baseline"/>
               </w:rPr>
-              <w:t>Designed and implemented new website functionality to enhance user engagement and drive revenue growth.</w:t>
+              <w:t>Developed WCAG 2.0 compliant landing page and email templates to meet accessibility standards.</w:t>
             </w:r>
           </w:p>
           <w:p>
@@ -2900,43 +2972,7 @@
                 <w:bdr w:val="none" w:sz="0" w:space="0" w:color="auto"/>
                 <w:vertAlign w:val="baseline"/>
               </w:rPr>
-              <w:t>Optimized performance and ensured high availability across multiple WordPress websites.</w:t>
-            </w:r>
-          </w:p>
-          <w:p>
-            <w:pPr>
-              <w:pStyle w:val="ulli"/>
-              <w:numPr>
-                <w:ilvl w:val="0"/>
-                <w:numId w:val="8"/>
-              </w:numPr>
-              <w:spacing w:after="0" w:line="320" w:lineRule="atLeast"/>
-              <w:ind w:left="640" w:right="0" w:hanging="252"/>
-              <w:rPr>
-                <w:rStyle w:val="span"/>
-                <w:rFonts w:ascii="Century Gothic" w:eastAsia="Century Gothic" w:hAnsi="Century Gothic" w:cs="Century Gothic"/>
-                <w:b w:val="0"/>
-                <w:bCs w:val="0"/>
-                <w:color w:val="333333"/>
-                <w:sz w:val="20"/>
-                <w:szCs w:val="20"/>
-                <w:bdr w:val="none" w:sz="0" w:space="0" w:color="auto"/>
-                <w:vertAlign w:val="baseline"/>
-              </w:rPr>
-            </w:pPr>
-            <w:r>
-              <w:rPr>
-                <w:rStyle w:val="span"/>
-                <w:rFonts w:ascii="Century Gothic" w:eastAsia="Century Gothic" w:hAnsi="Century Gothic" w:cs="Century Gothic"/>
-                <w:b w:val="0"/>
-                <w:bCs w:val="0"/>
-                <w:color w:val="333333"/>
-                <w:sz w:val="20"/>
-                <w:szCs w:val="20"/>
-                <w:bdr w:val="none" w:sz="0" w:space="0" w:color="auto"/>
-                <w:vertAlign w:val="baseline"/>
-              </w:rPr>
-              <w:t>Developed custom WordPress themes and plugins to facilitate efficient content publishing for non-technical users.</w:t>
+              <w:t>Collaborated with UX design team to enhance user experience and implement frontend solutions.</w:t>
             </w:r>
           </w:p>
         </w:tc>
@@ -3030,7 +3066,7 @@
                 <w:sz w:val="20"/>
                 <w:szCs w:val="20"/>
               </w:rPr>
-              <w:t>03/2013</w:t>
+              <w:t>10/2015</w:t>
             </w:r>
             <w:r>
               <w:rPr>
@@ -3068,7 +3104,7 @@
                 <w:sz w:val="20"/>
                 <w:szCs w:val="20"/>
               </w:rPr>
-              <w:t>10/2015</w:t>
+              <w:t>09/2017</w:t>
             </w:r>
           </w:p>
         </w:tc>
@@ -3117,7 +3153,7 @@
                 <w:sz w:val="20"/>
                 <w:szCs w:val="20"/>
               </w:rPr>
-              <w:t>Web Designer/Developer</w:t>
+              <w:t>Senior Web Designer/Developer</w:t>
             </w:r>
             <w:r>
               <w:rPr>
@@ -3159,7 +3195,7 @@
                 <w:sz w:val="20"/>
                 <w:szCs w:val="20"/>
               </w:rPr>
-              <w:t>ACIS Educational Tours</w:t>
+              <w:t>EH Media</w:t>
             </w:r>
             <w:r>
               <w:rPr>
@@ -3209,7 +3245,7 @@
                 <w:bdr w:val="none" w:sz="0" w:space="0" w:color="auto"/>
                 <w:vertAlign w:val="baseline"/>
               </w:rPr>
-              <w:t>Served as lead designer and developer for three brand websites: acis.com, encoretours.com, goplay-sports.com.</w:t>
+              <w:t>Designed and implemented new website functionality to enhance user engagement and drive revenue growth.</w:t>
             </w:r>
           </w:p>
           <w:p>
@@ -3245,7 +3281,7 @@
                 <w:bdr w:val="none" w:sz="0" w:space="0" w:color="auto"/>
                 <w:vertAlign w:val="baseline"/>
               </w:rPr>
-              <w:t>Created responsive landing pages and email campaigns using Marketo, HubSpot, ClickDimensions.</w:t>
+              <w:t>Optimized performance and ensured high availability across multiple WordPress websites.</w:t>
             </w:r>
           </w:p>
           <w:p>
@@ -3281,7 +3317,7 @@
                 <w:bdr w:val="none" w:sz="0" w:space="0" w:color="auto"/>
                 <w:vertAlign w:val="baseline"/>
               </w:rPr>
-              <w:t>Designed trade show materials, print collateral, infographics, and digital publications to enhance brand visibility.</w:t>
+              <w:t>Developed custom WordPress themes and plugins to facilitate efficient content publishing for non-technical users.</w:t>
             </w:r>
           </w:p>
         </w:tc>
@@ -3375,7 +3411,7 @@
                 <w:sz w:val="20"/>
                 <w:szCs w:val="20"/>
               </w:rPr>
-              <w:t>10/2006</w:t>
+              <w:t>03/2013</w:t>
             </w:r>
             <w:r>
               <w:rPr>
@@ -3413,7 +3449,7 @@
                 <w:sz w:val="20"/>
                 <w:szCs w:val="20"/>
               </w:rPr>
-              <w:t>03/2013</w:t>
+              <w:t>10/2015</w:t>
             </w:r>
           </w:p>
         </w:tc>
@@ -3462,7 +3498,7 @@
                 <w:sz w:val="20"/>
                 <w:szCs w:val="20"/>
               </w:rPr>
-              <w:t>Supervisor of Web Design</w:t>
+              <w:t>Web Designer/Developer</w:t>
             </w:r>
             <w:r>
               <w:rPr>
@@ -3504,7 +3540,7 @@
                 <w:sz w:val="20"/>
                 <w:szCs w:val="20"/>
               </w:rPr>
-              <w:t>MEDITECH</w:t>
+              <w:t>ACIS Educational Tours</w:t>
             </w:r>
             <w:r>
               <w:rPr>
@@ -3554,7 +3590,7 @@
                 <w:bdr w:val="none" w:sz="0" w:space="0" w:color="auto"/>
                 <w:vertAlign w:val="baseline"/>
               </w:rPr>
-              <w:t>Achieved three promotions, advancing from Graphic Designer to Supervisor role.</w:t>
+              <w:t>Served as lead designer and developer for three brand websites: acis.com, encoretours.com, goplay-sports.com.</w:t>
             </w:r>
           </w:p>
           <w:p>
@@ -3590,7 +3626,7 @@
                 <w:bdr w:val="none" w:sz="0" w:space="0" w:color="auto"/>
                 <w:vertAlign w:val="baseline"/>
               </w:rPr>
-              <w:t>Managed a team of 5 designers to deliver web design projects for corporate events and customer publications.</w:t>
+              <w:t>Created responsive landing pages and email campaigns using Marketo, HubSpot, ClickDimensions.</w:t>
             </w:r>
           </w:p>
           <w:p>
@@ -3626,7 +3662,244 @@
                 <w:bdr w:val="none" w:sz="0" w:space="0" w:color="auto"/>
                 <w:vertAlign w:val="baseline"/>
               </w:rPr>
-              <w:t>Led migration from proprietary CMS to Drupal, enhancing content management efficiency.</w:t>
+              <w:t>Designed trade show materials, print collateral, infographics, and digital publications to enhance brand visibility.</w:t>
+            </w:r>
+          </w:p>
+        </w:tc>
+      </w:tr>
+    </w:tbl>
+    <w:p>
+      <w:pPr>
+        <w:rPr>
+          <w:vanish/>
+        </w:rPr>
+      </w:pPr>
+    </w:p>
+    <w:tbl>
+      <w:tblPr>
+        <w:tblStyle w:val="divdocumentdivparagraphTable"/>
+        <w:tblW w:w="0" w:type="auto"/>
+        <w:tblCellSpacing w:w="0" w:type="dxa"/>
+        <w:tblLayout w:type="fixed"/>
+        <w:tblCellMar>
+          <w:top w:w="0" w:type="dxa"/>
+          <w:left w:w="0" w:type="dxa"/>
+          <w:bottom w:w="0" w:type="dxa"/>
+          <w:right w:w="0" w:type="dxa"/>
+        </w:tblCellMar>
+        <w:tblLook w:val="05E0"/>
+      </w:tblPr>
+      <w:tblGrid>
+        <w:gridCol w:w="2300"/>
+        <w:gridCol w:w="8340"/>
+      </w:tblGrid>
+      <w:tr>
+        <w:tblPrEx>
+          <w:tblW w:w="0" w:type="auto"/>
+          <w:tblCellSpacing w:w="0" w:type="dxa"/>
+          <w:tblLayout w:type="fixed"/>
+          <w:tblCellMar>
+            <w:top w:w="0" w:type="dxa"/>
+            <w:left w:w="0" w:type="dxa"/>
+            <w:bottom w:w="0" w:type="dxa"/>
+            <w:right w:w="0" w:type="dxa"/>
+          </w:tblCellMar>
+          <w:tblLook w:val="05E0"/>
+        </w:tblPrEx>
+        <w:trPr>
+          <w:tblCellSpacing w:w="0" w:type="dxa"/>
+        </w:trPr>
+        <w:tc>
+          <w:tcPr>
+            <w:tcW w:w="2300" w:type="dxa"/>
+            <w:noWrap w:val="0"/>
+            <w:tcMar>
+              <w:top w:w="160" w:type="dxa"/>
+              <w:left w:w="0" w:type="dxa"/>
+              <w:bottom w:w="0" w:type="dxa"/>
+              <w:right w:w="0" w:type="dxa"/>
+            </w:tcMar>
+            <w:vAlign w:val="top"/>
+            <w:hideMark/>
+          </w:tcPr>
+          <w:p>
+            <w:pPr>
+              <w:pStyle w:val="divdocumentdivparagraphspandateswrapperParagraph"/>
+              <w:pBdr>
+                <w:top w:val="none" w:sz="0" w:space="0" w:color="auto"/>
+                <w:left w:val="none" w:sz="0" w:space="0" w:color="auto"/>
+                <w:bottom w:val="none" w:sz="0" w:space="0" w:color="auto"/>
+                <w:right w:val="none" w:sz="0" w:space="0" w:color="auto"/>
+              </w:pBdr>
+              <w:spacing w:line="320" w:lineRule="atLeast"/>
+              <w:ind w:left="0" w:right="0"/>
+              <w:textAlignment w:val="auto"/>
+              <w:rPr>
+                <w:rStyle w:val="divdocumentdivparagraphspandateswrapper"/>
+                <w:rFonts w:ascii="Century Gothic" w:eastAsia="Century Gothic" w:hAnsi="Century Gothic" w:cs="Century Gothic"/>
+                <w:b/>
+                <w:bCs/>
+                <w:color w:val="333333"/>
+                <w:sz w:val="10"/>
+                <w:szCs w:val="10"/>
+                <w:bdr w:val="none" w:sz="0" w:space="0" w:color="auto"/>
+                <w:vertAlign w:val="baseline"/>
+              </w:rPr>
+            </w:pPr>
+            <w:r>
+              <w:rPr>
+                <w:rStyle w:val="span"/>
+                <w:rFonts w:ascii="Century Gothic" w:eastAsia="Century Gothic" w:hAnsi="Century Gothic" w:cs="Century Gothic"/>
+                <w:b/>
+                <w:bCs/>
+                <w:color w:val="333333"/>
+                <w:sz w:val="20"/>
+                <w:szCs w:val="20"/>
+              </w:rPr>
+              <w:t>10/2006</w:t>
+            </w:r>
+            <w:r>
+              <w:rPr>
+                <w:rStyle w:val="divdocumentdivparagraphspandateswrapper"/>
+                <w:rFonts w:ascii="Century Gothic" w:eastAsia="Century Gothic" w:hAnsi="Century Gothic" w:cs="Century Gothic"/>
+                <w:b/>
+                <w:bCs/>
+                <w:color w:val="333333"/>
+                <w:sz w:val="20"/>
+                <w:szCs w:val="20"/>
+                <w:bdr w:val="none" w:sz="0" w:space="0" w:color="auto"/>
+                <w:vertAlign w:val="baseline"/>
+              </w:rPr>
+              <w:t xml:space="preserve"> </w:t>
+            </w:r>
+            <w:r>
+              <w:rPr>
+                <w:rStyle w:val="span"/>
+                <w:rFonts w:ascii="Century Gothic" w:eastAsia="Century Gothic" w:hAnsi="Century Gothic" w:cs="Century Gothic"/>
+                <w:b/>
+                <w:bCs/>
+                <w:color w:val="333333"/>
+                <w:sz w:val="20"/>
+                <w:szCs w:val="20"/>
+              </w:rPr>
+              <w:t xml:space="preserve">- </w:t>
+            </w:r>
+            <w:r>
+              <w:rPr>
+                <w:rStyle w:val="span"/>
+                <w:rFonts w:ascii="Century Gothic" w:eastAsia="Century Gothic" w:hAnsi="Century Gothic" w:cs="Century Gothic"/>
+                <w:b/>
+                <w:bCs/>
+                <w:color w:val="333333"/>
+                <w:sz w:val="20"/>
+                <w:szCs w:val="20"/>
+              </w:rPr>
+              <w:t>03/2013</w:t>
+            </w:r>
+          </w:p>
+        </w:tc>
+        <w:tc>
+          <w:tcPr>
+            <w:tcW w:w="8340" w:type="dxa"/>
+            <w:noWrap w:val="0"/>
+            <w:tcMar>
+              <w:top w:w="160" w:type="dxa"/>
+              <w:left w:w="0" w:type="dxa"/>
+              <w:bottom w:w="0" w:type="dxa"/>
+              <w:right w:w="0" w:type="dxa"/>
+            </w:tcMar>
+            <w:vAlign w:val="top"/>
+            <w:hideMark/>
+          </w:tcPr>
+          <w:p>
+            <w:pPr>
+              <w:pStyle w:val="divdocumentdivparagraphspandateswrapperParagraph"/>
+              <w:pBdr>
+                <w:top w:val="none" w:sz="0" w:space="0" w:color="auto"/>
+                <w:left w:val="none" w:sz="0" w:space="0" w:color="auto"/>
+                <w:bottom w:val="none" w:sz="0" w:space="0" w:color="auto"/>
+                <w:right w:val="none" w:sz="0" w:space="0" w:color="auto"/>
+              </w:pBdr>
+              <w:spacing w:line="320" w:lineRule="atLeast"/>
+              <w:ind w:left="0" w:right="0"/>
+              <w:textAlignment w:val="auto"/>
+              <w:rPr>
+                <w:rStyle w:val="span"/>
+                <w:rFonts w:ascii="Century Gothic" w:eastAsia="Century Gothic" w:hAnsi="Century Gothic" w:cs="Century Gothic"/>
+                <w:b/>
+                <w:bCs/>
+                <w:color w:val="333333"/>
+                <w:sz w:val="20"/>
+                <w:szCs w:val="20"/>
+              </w:rPr>
+            </w:pPr>
+            <w:r>
+              <w:rPr>
+                <w:rStyle w:val="spanjobtitle"/>
+                <w:rFonts w:ascii="Century Gothic" w:eastAsia="Century Gothic" w:hAnsi="Century Gothic" w:cs="Century Gothic"/>
+                <w:b/>
+                <w:bCs/>
+                <w:color w:val="333333"/>
+                <w:sz w:val="20"/>
+                <w:szCs w:val="20"/>
+              </w:rPr>
+              <w:t>Supervisor of Web Design</w:t>
+            </w:r>
+            <w:r>
+              <w:rPr>
+                <w:rStyle w:val="singlecolumnspanpaddedlinenth-child1"/>
+                <w:rFonts w:ascii="Century Gothic" w:eastAsia="Century Gothic" w:hAnsi="Century Gothic" w:cs="Century Gothic"/>
+                <w:b w:val="0"/>
+                <w:bCs w:val="0"/>
+                <w:color w:val="333333"/>
+                <w:sz w:val="20"/>
+                <w:szCs w:val="20"/>
+              </w:rPr>
+              <w:t xml:space="preserve"> </w:t>
+            </w:r>
+          </w:p>
+          <w:p>
+            <w:pPr>
+              <w:pStyle w:val="spanpaddedline"/>
+              <w:spacing w:before="0" w:after="0" w:line="320" w:lineRule="atLeast"/>
+              <w:ind w:left="0" w:right="0"/>
+              <w:rPr>
+                <w:rStyle w:val="divdocumentsinglecolumnCharacter"/>
+                <w:rFonts w:ascii="Century Gothic" w:eastAsia="Century Gothic" w:hAnsi="Century Gothic" w:cs="Century Gothic"/>
+                <w:b w:val="0"/>
+                <w:bCs w:val="0"/>
+                <w:color w:val="333333"/>
+                <w:sz w:val="20"/>
+                <w:szCs w:val="20"/>
+                <w:bdr w:val="none" w:sz="0" w:space="0" w:color="auto"/>
+                <w:vertAlign w:val="baseline"/>
+              </w:rPr>
+            </w:pPr>
+            <w:r>
+              <w:rPr>
+                <w:rStyle w:val="spancompanyname"/>
+                <w:rFonts w:ascii="Century Gothic" w:eastAsia="Century Gothic" w:hAnsi="Century Gothic" w:cs="Century Gothic"/>
+                <w:b/>
+                <w:bCs/>
+                <w:color w:val="333333"/>
+                <w:sz w:val="20"/>
+                <w:szCs w:val="20"/>
+              </w:rPr>
+              <w:t>MEDITECH</w:t>
+            </w:r>
+            <w:r>
+              <w:rPr>
+                <w:rStyle w:val="divdocumentsinglecolumnCharacter"/>
+                <w:rFonts w:ascii="Century Gothic" w:eastAsia="Century Gothic" w:hAnsi="Century Gothic" w:cs="Century Gothic"/>
+                <w:b w:val="0"/>
+                <w:bCs w:val="0"/>
+                <w:color w:val="333333"/>
+                <w:sz w:val="20"/>
+                <w:szCs w:val="20"/>
+                <w:bdr w:val="none" w:sz="0" w:space="0" w:color="auto"/>
+                <w:vertAlign w:val="baseline"/>
+              </w:rPr>
+              <w:t xml:space="preserve"> </w:t>
             </w:r>
           </w:p>
           <w:p>
@@ -3634,7 +3907,115 @@
               <w:pStyle w:val="ulli"/>
               <w:numPr>
                 <w:ilvl w:val="0"/>
-                <w:numId w:val="10"/>
+                <w:numId w:val="11"/>
+              </w:numPr>
+              <w:spacing w:before="0" w:after="0" w:line="320" w:lineRule="atLeast"/>
+              <w:ind w:left="640" w:right="0" w:hanging="252"/>
+              <w:rPr>
+                <w:rStyle w:val="span"/>
+                <w:rFonts w:ascii="Century Gothic" w:eastAsia="Century Gothic" w:hAnsi="Century Gothic" w:cs="Century Gothic"/>
+                <w:b w:val="0"/>
+                <w:bCs w:val="0"/>
+                <w:color w:val="333333"/>
+                <w:sz w:val="20"/>
+                <w:szCs w:val="20"/>
+                <w:bdr w:val="none" w:sz="0" w:space="0" w:color="auto"/>
+                <w:vertAlign w:val="baseline"/>
+              </w:rPr>
+            </w:pPr>
+            <w:r>
+              <w:rPr>
+                <w:rStyle w:val="span"/>
+                <w:rFonts w:ascii="Century Gothic" w:eastAsia="Century Gothic" w:hAnsi="Century Gothic" w:cs="Century Gothic"/>
+                <w:b w:val="0"/>
+                <w:bCs w:val="0"/>
+                <w:color w:val="333333"/>
+                <w:sz w:val="20"/>
+                <w:szCs w:val="20"/>
+                <w:bdr w:val="none" w:sz="0" w:space="0" w:color="auto"/>
+                <w:vertAlign w:val="baseline"/>
+              </w:rPr>
+              <w:t>Achieved three promotions, advancing from Graphic Designer to Supervisor role.</w:t>
+            </w:r>
+          </w:p>
+          <w:p>
+            <w:pPr>
+              <w:pStyle w:val="ulli"/>
+              <w:numPr>
+                <w:ilvl w:val="0"/>
+                <w:numId w:val="11"/>
+              </w:numPr>
+              <w:spacing w:after="0" w:line="320" w:lineRule="atLeast"/>
+              <w:ind w:left="640" w:right="0" w:hanging="252"/>
+              <w:rPr>
+                <w:rStyle w:val="span"/>
+                <w:rFonts w:ascii="Century Gothic" w:eastAsia="Century Gothic" w:hAnsi="Century Gothic" w:cs="Century Gothic"/>
+                <w:b w:val="0"/>
+                <w:bCs w:val="0"/>
+                <w:color w:val="333333"/>
+                <w:sz w:val="20"/>
+                <w:szCs w:val="20"/>
+                <w:bdr w:val="none" w:sz="0" w:space="0" w:color="auto"/>
+                <w:vertAlign w:val="baseline"/>
+              </w:rPr>
+            </w:pPr>
+            <w:r>
+              <w:rPr>
+                <w:rStyle w:val="span"/>
+                <w:rFonts w:ascii="Century Gothic" w:eastAsia="Century Gothic" w:hAnsi="Century Gothic" w:cs="Century Gothic"/>
+                <w:b w:val="0"/>
+                <w:bCs w:val="0"/>
+                <w:color w:val="333333"/>
+                <w:sz w:val="20"/>
+                <w:szCs w:val="20"/>
+                <w:bdr w:val="none" w:sz="0" w:space="0" w:color="auto"/>
+                <w:vertAlign w:val="baseline"/>
+              </w:rPr>
+              <w:t>Managed a team of 5 designers to deliver web design projects for corporate events and customer publications.</w:t>
+            </w:r>
+          </w:p>
+          <w:p>
+            <w:pPr>
+              <w:pStyle w:val="ulli"/>
+              <w:numPr>
+                <w:ilvl w:val="0"/>
+                <w:numId w:val="11"/>
+              </w:numPr>
+              <w:spacing w:after="0" w:line="320" w:lineRule="atLeast"/>
+              <w:ind w:left="640" w:right="0" w:hanging="252"/>
+              <w:rPr>
+                <w:rStyle w:val="span"/>
+                <w:rFonts w:ascii="Century Gothic" w:eastAsia="Century Gothic" w:hAnsi="Century Gothic" w:cs="Century Gothic"/>
+                <w:b w:val="0"/>
+                <w:bCs w:val="0"/>
+                <w:color w:val="333333"/>
+                <w:sz w:val="20"/>
+                <w:szCs w:val="20"/>
+                <w:bdr w:val="none" w:sz="0" w:space="0" w:color="auto"/>
+                <w:vertAlign w:val="baseline"/>
+              </w:rPr>
+            </w:pPr>
+            <w:r>
+              <w:rPr>
+                <w:rStyle w:val="span"/>
+                <w:rFonts w:ascii="Century Gothic" w:eastAsia="Century Gothic" w:hAnsi="Century Gothic" w:cs="Century Gothic"/>
+                <w:b w:val="0"/>
+                <w:bCs w:val="0"/>
+                <w:color w:val="333333"/>
+                <w:sz w:val="20"/>
+                <w:szCs w:val="20"/>
+                <w:bdr w:val="none" w:sz="0" w:space="0" w:color="auto"/>
+                <w:vertAlign w:val="baseline"/>
+              </w:rPr>
+              <w:t>Led migration from proprietary CMS to Drupal, enhancing content management efficiency.</w:t>
+            </w:r>
+          </w:p>
+          <w:p>
+            <w:pPr>
+              <w:pStyle w:val="ulli"/>
+              <w:numPr>
+                <w:ilvl w:val="0"/>
+                <w:numId w:val="11"/>
               </w:numPr>
               <w:spacing w:after="0" w:line="320" w:lineRule="atLeast"/>
               <w:ind w:left="640" w:right="0" w:hanging="252"/>
@@ -4035,7 +4416,7 @@
         <w:pStyle w:val="ulli"/>
         <w:numPr>
           <w:ilvl w:val="0"/>
-          <w:numId w:val="11"/>
+          <w:numId w:val="12"/>
         </w:numPr>
         <w:pBdr>
           <w:top w:val="none" w:sz="0" w:space="0" w:color="auto"/>
@@ -4070,7 +4451,7 @@
         <w:pStyle w:val="ulli"/>
         <w:numPr>
           <w:ilvl w:val="0"/>
-          <w:numId w:val="11"/>
+          <w:numId w:val="12"/>
         </w:numPr>
         <w:spacing w:after="0" w:line="300" w:lineRule="atLeast"/>
         <w:ind w:left="2940" w:right="0" w:hanging="252"/>
@@ -4099,7 +4480,7 @@
         <w:pStyle w:val="ulli"/>
         <w:numPr>
           <w:ilvl w:val="0"/>
-          <w:numId w:val="11"/>
+          <w:numId w:val="12"/>
         </w:numPr>
         <w:spacing w:after="0" w:line="300" w:lineRule="atLeast"/>
         <w:ind w:left="2940" w:right="0" w:hanging="252"/>
@@ -4161,7 +4542,7 @@
         <w:pStyle w:val="ulli"/>
         <w:numPr>
           <w:ilvl w:val="0"/>
-          <w:numId w:val="12"/>
+          <w:numId w:val="13"/>
         </w:numPr>
         <w:pBdr>
           <w:top w:val="none" w:sz="0" w:space="0" w:color="auto"/>
@@ -4197,7 +4578,7 @@
         <w:pStyle w:val="ulli"/>
         <w:numPr>
           <w:ilvl w:val="0"/>
-          <w:numId w:val="12"/>
+          <w:numId w:val="13"/>
         </w:numPr>
         <w:spacing w:after="0" w:line="300" w:lineRule="atLeast"/>
         <w:ind w:left="2940" w:right="0" w:hanging="252"/>
@@ -4227,7 +4608,7 @@
         <w:pStyle w:val="ulli"/>
         <w:numPr>
           <w:ilvl w:val="0"/>
-          <w:numId w:val="12"/>
+          <w:numId w:val="13"/>
         </w:numPr>
         <w:spacing w:after="0" w:line="300" w:lineRule="atLeast"/>
         <w:ind w:left="2940" w:right="0" w:hanging="252"/>
@@ -4261,7 +4642,7 @@
           <w:color w:val="FFFFFF"/>
           <w:sz w:val="2"/>
         </w:rPr>
-        <w:t>#HRJ#478a7ad8-4223-4b83-9b4c-8dc02eac5727#</w:t>
+        <w:t>#HRJ#561505f1-de15-4cf3-8de7-eb24104c8fa1#</w:t>
       </w:r>
     </w:p>
     <w:sectPr>
@@ -5786,6 +6167,143 @@
     <w:nsid w:val="0000000C"/>
     <w:multiLevelType w:val="hybridMultilevel"/>
     <w:tmpl w:val="0000000C"/>
+    <w:lvl w:ilvl="0">
+      <w:start w:val="1"/>
+      <w:numFmt w:val="bullet"/>
+      <w:lvlText w:val=""/>
+      <w:lvlJc w:val="left"/>
+      <w:pPr>
+        <w:ind w:left="720" w:hanging="360"/>
+      </w:pPr>
+      <w:rPr>
+        <w:rFonts w:ascii="Symbol" w:hAnsi="Symbol"/>
+      </w:rPr>
+    </w:lvl>
+    <w:lvl w:ilvl="1">
+      <w:start w:val="1"/>
+      <w:numFmt w:val="bullet"/>
+      <w:lvlText w:val="o"/>
+      <w:lvlJc w:val="left"/>
+      <w:pPr>
+        <w:tabs>
+          <w:tab w:val="num" w:pos="1440"/>
+        </w:tabs>
+        <w:ind w:left="1440" w:hanging="360"/>
+      </w:pPr>
+      <w:rPr>
+        <w:rFonts w:ascii="Courier New" w:hAnsi="Courier New"/>
+      </w:rPr>
+    </w:lvl>
+    <w:lvl w:ilvl="2">
+      <w:start w:val="1"/>
+      <w:numFmt w:val="bullet"/>
+      <w:lvlText w:val=""/>
+      <w:lvlJc w:val="left"/>
+      <w:pPr>
+        <w:tabs>
+          <w:tab w:val="num" w:pos="2160"/>
+        </w:tabs>
+        <w:ind w:left="2160" w:hanging="360"/>
+      </w:pPr>
+      <w:rPr>
+        <w:rFonts w:ascii="Wingdings" w:hAnsi="Wingdings"/>
+      </w:rPr>
+    </w:lvl>
+    <w:lvl w:ilvl="3">
+      <w:start w:val="1"/>
+      <w:numFmt w:val="bullet"/>
+      <w:lvlText w:val=""/>
+      <w:lvlJc w:val="left"/>
+      <w:pPr>
+        <w:tabs>
+          <w:tab w:val="num" w:pos="2880"/>
+        </w:tabs>
+        <w:ind w:left="2880" w:hanging="360"/>
+      </w:pPr>
+      <w:rPr>
+        <w:rFonts w:ascii="Symbol" w:hAnsi="Symbol"/>
+      </w:rPr>
+    </w:lvl>
+    <w:lvl w:ilvl="4">
+      <w:start w:val="1"/>
+      <w:numFmt w:val="bullet"/>
+      <w:lvlText w:val="o"/>
+      <w:lvlJc w:val="left"/>
+      <w:pPr>
+        <w:tabs>
+          <w:tab w:val="num" w:pos="3600"/>
+        </w:tabs>
+        <w:ind w:left="3600" w:hanging="360"/>
+      </w:pPr>
+      <w:rPr>
+        <w:rFonts w:ascii="Courier New" w:hAnsi="Courier New"/>
+      </w:rPr>
+    </w:lvl>
+    <w:lvl w:ilvl="5">
+      <w:start w:val="1"/>
+      <w:numFmt w:val="bullet"/>
+      <w:lvlText w:val=""/>
+      <w:lvlJc w:val="left"/>
+      <w:pPr>
+        <w:tabs>
+          <w:tab w:val="num" w:pos="4320"/>
+        </w:tabs>
+        <w:ind w:left="4320" w:hanging="360"/>
+      </w:pPr>
+      <w:rPr>
+        <w:rFonts w:ascii="Wingdings" w:hAnsi="Wingdings"/>
+      </w:rPr>
+    </w:lvl>
+    <w:lvl w:ilvl="6">
+      <w:start w:val="1"/>
+      <w:numFmt w:val="bullet"/>
+      <w:lvlText w:val=""/>
+      <w:lvlJc w:val="left"/>
+      <w:pPr>
+        <w:tabs>
+          <w:tab w:val="num" w:pos="5040"/>
+        </w:tabs>
+        <w:ind w:left="5040" w:hanging="360"/>
+      </w:pPr>
+      <w:rPr>
+        <w:rFonts w:ascii="Symbol" w:hAnsi="Symbol"/>
+      </w:rPr>
+    </w:lvl>
+    <w:lvl w:ilvl="7">
+      <w:start w:val="1"/>
+      <w:numFmt w:val="bullet"/>
+      <w:lvlText w:val="o"/>
+      <w:lvlJc w:val="left"/>
+      <w:pPr>
+        <w:tabs>
+          <w:tab w:val="num" w:pos="5760"/>
+        </w:tabs>
+        <w:ind w:left="5760" w:hanging="360"/>
+      </w:pPr>
+      <w:rPr>
+        <w:rFonts w:ascii="Courier New" w:hAnsi="Courier New"/>
+      </w:rPr>
+    </w:lvl>
+    <w:lvl w:ilvl="8">
+      <w:start w:val="1"/>
+      <w:numFmt w:val="bullet"/>
+      <w:lvlText w:val=""/>
+      <w:lvlJc w:val="left"/>
+      <w:pPr>
+        <w:tabs>
+          <w:tab w:val="num" w:pos="6480"/>
+        </w:tabs>
+        <w:ind w:left="6480" w:hanging="360"/>
+      </w:pPr>
+      <w:rPr>
+        <w:rFonts w:ascii="Wingdings" w:hAnsi="Wingdings"/>
+      </w:rPr>
+    </w:lvl>
+  </w:abstractNum>
+  <w:abstractNum w:abstractNumId="12">
+    <w:nsid w:val="0000000D"/>
+    <w:multiLevelType w:val="hybridMultilevel"/>
+    <w:tmpl w:val="0000000D"/>
     <w:lvl w:ilvl="0">
       <w:start w:val="1"/>
       <w:numFmt w:val="bullet"/>
@@ -5954,6 +6472,9 @@
   </w:num>
   <w:num w:numId="12">
     <w:abstractNumId w:val="11"/>
+  </w:num>
+  <w:num w:numId="13">
+    <w:abstractNumId w:val="12"/>
   </w:num>
 </w:numbering>
 </file>

</xml_diff>